<commit_message>
actualizar ejercicio 4 y memoria.docx
</commit_message>
<xml_diff>
--- a/memoria.docx
+++ b/memoria.docx
@@ -2,7 +2,1840 @@
 <file path=word/document.xml><?xml version="1.0" encoding="utf-8"?>
 <w:document xmlns:wpc="http://schemas.microsoft.com/office/word/2010/wordprocessingCanvas" xmlns:cx="http://schemas.microsoft.com/office/drawing/2014/chartex" xmlns:cx1="http://schemas.microsoft.com/office/drawing/2015/9/8/chartex" xmlns:cx2="http://schemas.microsoft.com/office/drawing/2015/10/21/chartex" xmlns:cx3="http://schemas.microsoft.com/office/drawing/2016/5/9/chartex" xmlns:cx4="http://schemas.microsoft.com/office/drawing/2016/5/10/chartex" xmlns:cx5="http://schemas.microsoft.com/office/drawing/2016/5/11/chartex" xmlns:cx6="http://schemas.microsoft.com/office/drawing/2016/5/12/chartex" xmlns:cx7="http://schemas.microsoft.com/office/drawing/2016/5/13/chartex" xmlns:cx8="http://schemas.microsoft.com/office/drawing/2016/5/14/chartex" xmlns:mc="http://schemas.openxmlformats.org/markup-compatibility/2006" xmlns:aink="http://schemas.microsoft.com/office/drawing/2016/ink" xmlns:am3d="http://schemas.microsoft.com/office/drawing/2017/model3d" xmlns:o="urn:schemas-microsoft-com:office:office" xmlns:r="http://schemas.openxmlformats.org/officeDocument/2006/relationships" xmlns:m="http://schemas.openxmlformats.org/officeDocument/2006/math" xmlns:v="urn:schemas-microsoft-com:vml" xmlns:wp14="http://schemas.microsoft.com/office/word/2010/wordprocessingDrawing" xmlns:wp="http://schemas.openxmlformats.org/drawingml/2006/wordprocessingDrawing" xmlns:w10="urn:schemas-microsoft-com:office:word" xmlns:w="http://schemas.openxmlformats.org/wordprocessingml/2006/main" xmlns:w14="http://schemas.microsoft.com/office/word/2010/wordml" xmlns:w15="http://schemas.microsoft.com/office/word/2012/wordml" xmlns:w16cex="http://schemas.microsoft.com/office/word/2018/wordml/cex" xmlns:w16cid="http://schemas.microsoft.com/office/word/2016/wordml/cid" xmlns:w16="http://schemas.microsoft.com/office/word/2018/wordml" xmlns:w16sdtdh="http://schemas.microsoft.com/office/word/2020/wordml/sdtdatahash" xmlns:w16se="http://schemas.microsoft.com/office/word/2015/wordml/symex" xmlns:wpg="http://schemas.microsoft.com/office/word/2010/wordprocessingGroup" xmlns:wpi="http://schemas.microsoft.com/office/word/2010/wordprocessingInk" xmlns:wne="http://schemas.microsoft.com/office/word/2006/wordml" xmlns:wps="http://schemas.microsoft.com/office/word/2010/wordprocessingShape" mc:Ignorable="w14 w15 w16se w16cid w16 w16cex w16sdtdh wp14">
   <w:body>
+    <w:p>
+      <w:pPr>
+        <w:pStyle w:val="paragraph"/>
+        <w:spacing w:before="0" w:beforeAutospacing="0" w:after="0" w:afterAutospacing="0"/>
+        <w:textAlignment w:val="baseline"/>
+        <w:rPr>
+          <w:rFonts w:ascii="Segoe UI" w:hAnsi="Segoe UI" w:cs="Segoe UI"/>
+          <w:sz w:val="18"/>
+          <w:szCs w:val="18"/>
+        </w:rPr>
+      </w:pPr>
+      <w:r>
+        <w:rPr>
+          <w:rStyle w:val="eop"/>
+          <w:rFonts w:ascii="Calibri" w:hAnsi="Calibri" w:cs="Calibri"/>
+          <w:sz w:val="22"/>
+          <w:szCs w:val="22"/>
+        </w:rPr>
+        <w:t> </w:t>
+      </w:r>
+    </w:p>
+    <w:p>
+      <w:pPr>
+        <w:pStyle w:val="paragraph"/>
+        <w:spacing w:before="0" w:beforeAutospacing="0" w:after="0" w:afterAutospacing="0"/>
+        <w:textAlignment w:val="baseline"/>
+        <w:rPr>
+          <w:rFonts w:ascii="Segoe UI" w:hAnsi="Segoe UI" w:cs="Segoe UI"/>
+          <w:sz w:val="18"/>
+          <w:szCs w:val="18"/>
+        </w:rPr>
+      </w:pPr>
+      <w:r>
+        <w:rPr>
+          <w:rStyle w:val="eop"/>
+          <w:rFonts w:ascii="Calibri" w:hAnsi="Calibri" w:cs="Calibri"/>
+          <w:sz w:val="22"/>
+          <w:szCs w:val="22"/>
+        </w:rPr>
+        <w:t> </w:t>
+      </w:r>
+    </w:p>
+    <w:p>
+      <w:pPr>
+        <w:pStyle w:val="paragraph"/>
+        <w:spacing w:before="0" w:beforeAutospacing="0" w:after="0" w:afterAutospacing="0"/>
+        <w:textAlignment w:val="baseline"/>
+        <w:rPr>
+          <w:rFonts w:ascii="Segoe UI" w:hAnsi="Segoe UI" w:cs="Segoe UI"/>
+          <w:sz w:val="18"/>
+          <w:szCs w:val="18"/>
+        </w:rPr>
+      </w:pPr>
+      <w:r>
+        <w:rPr>
+          <w:rStyle w:val="eop"/>
+          <w:rFonts w:ascii="Calibri" w:hAnsi="Calibri" w:cs="Calibri"/>
+          <w:sz w:val="22"/>
+          <w:szCs w:val="22"/>
+        </w:rPr>
+        <w:t> </w:t>
+      </w:r>
+    </w:p>
+    <w:p>
+      <w:pPr>
+        <w:pStyle w:val="paragraph"/>
+        <w:spacing w:before="0" w:beforeAutospacing="0" w:after="0" w:afterAutospacing="0"/>
+        <w:textAlignment w:val="baseline"/>
+        <w:rPr>
+          <w:rFonts w:ascii="Segoe UI" w:hAnsi="Segoe UI" w:cs="Segoe UI"/>
+          <w:sz w:val="18"/>
+          <w:szCs w:val="18"/>
+        </w:rPr>
+      </w:pPr>
+      <w:r>
+        <w:rPr>
+          <w:rStyle w:val="eop"/>
+          <w:rFonts w:ascii="Calibri" w:hAnsi="Calibri" w:cs="Calibri"/>
+          <w:sz w:val="22"/>
+          <w:szCs w:val="22"/>
+        </w:rPr>
+        <w:t> </w:t>
+      </w:r>
+    </w:p>
+    <w:p>
+      <w:pPr>
+        <w:pStyle w:val="paragraph"/>
+        <w:spacing w:before="0" w:beforeAutospacing="0" w:after="0" w:afterAutospacing="0"/>
+        <w:textAlignment w:val="baseline"/>
+        <w:rPr>
+          <w:rFonts w:ascii="Segoe UI" w:hAnsi="Segoe UI" w:cs="Segoe UI"/>
+          <w:sz w:val="18"/>
+          <w:szCs w:val="18"/>
+        </w:rPr>
+      </w:pPr>
+      <w:r>
+        <w:rPr>
+          <w:rStyle w:val="eop"/>
+          <w:rFonts w:ascii="Calibri" w:hAnsi="Calibri" w:cs="Calibri"/>
+          <w:sz w:val="22"/>
+          <w:szCs w:val="22"/>
+        </w:rPr>
+        <w:t> </w:t>
+      </w:r>
+    </w:p>
+    <w:p>
+      <w:pPr>
+        <w:pStyle w:val="paragraph"/>
+        <w:spacing w:before="0" w:beforeAutospacing="0" w:after="0" w:afterAutospacing="0"/>
+        <w:textAlignment w:val="baseline"/>
+        <w:rPr>
+          <w:rFonts w:ascii="Segoe UI" w:hAnsi="Segoe UI" w:cs="Segoe UI"/>
+          <w:sz w:val="18"/>
+          <w:szCs w:val="18"/>
+        </w:rPr>
+      </w:pPr>
+      <w:r>
+        <w:rPr>
+          <w:rStyle w:val="eop"/>
+          <w:rFonts w:ascii="Calibri" w:hAnsi="Calibri" w:cs="Calibri"/>
+          <w:sz w:val="22"/>
+          <w:szCs w:val="22"/>
+        </w:rPr>
+        <w:t> </w:t>
+      </w:r>
+    </w:p>
+    <w:p>
+      <w:pPr>
+        <w:pStyle w:val="paragraph"/>
+        <w:spacing w:before="0" w:beforeAutospacing="0" w:after="0" w:afterAutospacing="0"/>
+        <w:textAlignment w:val="baseline"/>
+        <w:rPr>
+          <w:rFonts w:ascii="Segoe UI" w:hAnsi="Segoe UI" w:cs="Segoe UI"/>
+          <w:sz w:val="18"/>
+          <w:szCs w:val="18"/>
+        </w:rPr>
+      </w:pPr>
+      <w:r>
+        <w:rPr>
+          <w:rStyle w:val="eop"/>
+          <w:rFonts w:ascii="Calibri" w:hAnsi="Calibri" w:cs="Calibri"/>
+          <w:sz w:val="22"/>
+          <w:szCs w:val="22"/>
+        </w:rPr>
+        <w:t> </w:t>
+      </w:r>
+    </w:p>
+    <w:p>
+      <w:pPr>
+        <w:pStyle w:val="paragraph"/>
+        <w:spacing w:before="0" w:beforeAutospacing="0" w:after="0" w:afterAutospacing="0"/>
+        <w:textAlignment w:val="baseline"/>
+        <w:rPr>
+          <w:rFonts w:ascii="Segoe UI" w:hAnsi="Segoe UI" w:cs="Segoe UI"/>
+          <w:sz w:val="18"/>
+          <w:szCs w:val="18"/>
+        </w:rPr>
+      </w:pPr>
+      <w:r>
+        <w:rPr>
+          <w:rFonts w:asciiTheme="minorHAnsi" w:eastAsiaTheme="minorHAnsi" w:hAnsiTheme="minorHAnsi" w:cstheme="minorBidi"/>
+          <w:noProof/>
+          <w:kern w:val="2"/>
+          <w:sz w:val="22"/>
+          <w:szCs w:val="22"/>
+          <w:lang w:eastAsia="en-US"/>
+          <w14:ligatures w14:val="standardContextual"/>
+        </w:rPr>
+        <w:drawing>
+          <wp:inline distT="0" distB="0" distL="0" distR="0" wp14:anchorId="33203189" wp14:editId="1042C70A">
+            <wp:extent cx="5400040" cy="2058670"/>
+            <wp:effectExtent l="0" t="0" r="0" b="0"/>
+            <wp:docPr id="1" name="Imagen 1" descr="Forma&#10;&#10;Descripción generada automáticamente con confianza media"/>
+            <wp:cNvGraphicFramePr>
+              <a:graphicFrameLocks xmlns:a="http://schemas.openxmlformats.org/drawingml/2006/main" noChangeAspect="1"/>
+            </wp:cNvGraphicFramePr>
+            <a:graphic xmlns:a="http://schemas.openxmlformats.org/drawingml/2006/main">
+              <a:graphicData uri="http://schemas.openxmlformats.org/drawingml/2006/picture">
+                <pic:pic xmlns:pic="http://schemas.openxmlformats.org/drawingml/2006/picture">
+                  <pic:nvPicPr>
+                    <pic:cNvPr id="1" name="Imagen 1" descr="Forma&#10;&#10;Descripción generada automáticamente con confianza media"/>
+                    <pic:cNvPicPr>
+                      <a:picLocks noChangeAspect="1" noChangeArrowheads="1"/>
+                    </pic:cNvPicPr>
+                  </pic:nvPicPr>
+                  <pic:blipFill>
+                    <a:blip r:embed="rId6">
+                      <a:extLst>
+                        <a:ext uri="{28A0092B-C50C-407E-A947-70E740481C1C}">
+                          <a14:useLocalDpi xmlns:a14="http://schemas.microsoft.com/office/drawing/2010/main" val="0"/>
+                        </a:ext>
+                      </a:extLst>
+                    </a:blip>
+                    <a:srcRect/>
+                    <a:stretch>
+                      <a:fillRect/>
+                    </a:stretch>
+                  </pic:blipFill>
+                  <pic:spPr bwMode="auto">
+                    <a:xfrm>
+                      <a:off x="0" y="0"/>
+                      <a:ext cx="5400040" cy="2058670"/>
+                    </a:xfrm>
+                    <a:prstGeom prst="rect">
+                      <a:avLst/>
+                    </a:prstGeom>
+                    <a:noFill/>
+                    <a:ln>
+                      <a:noFill/>
+                    </a:ln>
+                  </pic:spPr>
+                </pic:pic>
+              </a:graphicData>
+            </a:graphic>
+          </wp:inline>
+        </w:drawing>
+      </w:r>
+      <w:r>
+        <w:rPr>
+          <w:rStyle w:val="eop"/>
+          <w:rFonts w:ascii="Calibri" w:hAnsi="Calibri" w:cs="Calibri"/>
+          <w:sz w:val="22"/>
+          <w:szCs w:val="22"/>
+        </w:rPr>
+        <w:t> </w:t>
+      </w:r>
+    </w:p>
+    <w:p>
+      <w:pPr>
+        <w:pStyle w:val="paragraph"/>
+        <w:spacing w:before="0" w:beforeAutospacing="0" w:after="0" w:afterAutospacing="0"/>
+        <w:textAlignment w:val="baseline"/>
+        <w:rPr>
+          <w:rFonts w:ascii="Segoe UI" w:hAnsi="Segoe UI" w:cs="Segoe UI"/>
+          <w:sz w:val="18"/>
+          <w:szCs w:val="18"/>
+        </w:rPr>
+      </w:pPr>
+      <w:r>
+        <w:rPr>
+          <w:rStyle w:val="eop"/>
+          <w:rFonts w:ascii="Calibri" w:hAnsi="Calibri" w:cs="Calibri"/>
+          <w:sz w:val="22"/>
+          <w:szCs w:val="22"/>
+        </w:rPr>
+        <w:t> </w:t>
+      </w:r>
+    </w:p>
+    <w:p>
+      <w:pPr>
+        <w:pStyle w:val="paragraph"/>
+        <w:spacing w:before="0" w:beforeAutospacing="0" w:after="0" w:afterAutospacing="0"/>
+        <w:ind w:left="1410"/>
+        <w:jc w:val="both"/>
+        <w:textAlignment w:val="baseline"/>
+        <w:rPr>
+          <w:rFonts w:ascii="Segoe UI" w:hAnsi="Segoe UI" w:cs="Segoe UI"/>
+          <w:sz w:val="18"/>
+          <w:szCs w:val="18"/>
+        </w:rPr>
+      </w:pPr>
+      <w:r>
+        <w:rPr>
+          <w:rStyle w:val="eop"/>
+          <w:rFonts w:ascii="Calibri" w:hAnsi="Calibri" w:cs="Calibri"/>
+          <w:sz w:val="22"/>
+          <w:szCs w:val="22"/>
+        </w:rPr>
+        <w:t> </w:t>
+      </w:r>
+    </w:p>
+    <w:p>
+      <w:pPr>
+        <w:pStyle w:val="Ttulo"/>
+        <w:jc w:val="center"/>
+        <w:rPr>
+          <w:rStyle w:val="normaltextrun"/>
+        </w:rPr>
+      </w:pPr>
+      <w:r>
+        <w:rPr>
+          <w:rStyle w:val="normaltextrun"/>
+        </w:rPr>
+        <w:t xml:space="preserve">Práctica 1: </w:t>
+      </w:r>
+      <w:r>
+        <w:rPr>
+          <w:rStyle w:val="normaltextrun"/>
+        </w:rPr>
+        <w:t>Recopilaci</w:t>
+      </w:r>
+      <w:r>
+        <w:rPr>
+          <w:rStyle w:val="normaltextrun"/>
+        </w:rPr>
+        <w:t>ó</w:t>
+      </w:r>
+      <w:r>
+        <w:rPr>
+          <w:rStyle w:val="normaltextrun"/>
+        </w:rPr>
+        <w:t>n, estructuraci</w:t>
+      </w:r>
+      <w:r>
+        <w:rPr>
+          <w:rStyle w:val="normaltextrun"/>
+        </w:rPr>
+        <w:t>ó</w:t>
+      </w:r>
+      <w:r>
+        <w:rPr>
+          <w:rStyle w:val="normaltextrun"/>
+        </w:rPr>
+        <w:t>n y an</w:t>
+      </w:r>
+      <w:r>
+        <w:rPr>
+          <w:rStyle w:val="normaltextrun"/>
+        </w:rPr>
+        <w:t>á</w:t>
+      </w:r>
+      <w:r>
+        <w:rPr>
+          <w:rStyle w:val="normaltextrun"/>
+        </w:rPr>
+        <w:t>lisis de datos</w:t>
+      </w:r>
+    </w:p>
+    <w:p>
+      <w:pPr>
+        <w:pStyle w:val="paragraph"/>
+        <w:spacing w:before="0" w:beforeAutospacing="0" w:after="0" w:afterAutospacing="0"/>
+        <w:ind w:left="2820"/>
+        <w:jc w:val="both"/>
+        <w:textAlignment w:val="baseline"/>
+        <w:rPr>
+          <w:rFonts w:ascii="Segoe UI" w:hAnsi="Segoe UI" w:cs="Segoe UI"/>
+          <w:sz w:val="18"/>
+          <w:szCs w:val="18"/>
+        </w:rPr>
+      </w:pPr>
+      <w:r>
+        <w:rPr>
+          <w:rStyle w:val="normaltextrun"/>
+          <w:rFonts w:ascii="Calibri" w:hAnsi="Calibri" w:cs="Calibri"/>
+          <w:sz w:val="22"/>
+          <w:szCs w:val="22"/>
+        </w:rPr>
+        <w:t>Autores: Alfonso Zarco Mármol</w:t>
+      </w:r>
+      <w:r>
+        <w:rPr>
+          <w:rStyle w:val="eop"/>
+          <w:rFonts w:ascii="Calibri" w:hAnsi="Calibri" w:cs="Calibri"/>
+          <w:sz w:val="22"/>
+          <w:szCs w:val="22"/>
+        </w:rPr>
+        <w:t> </w:t>
+      </w:r>
+    </w:p>
+    <w:p>
+      <w:pPr>
+        <w:pStyle w:val="paragraph"/>
+        <w:spacing w:before="0" w:beforeAutospacing="0" w:after="0" w:afterAutospacing="0"/>
+        <w:ind w:left="2820" w:firstLine="705"/>
+        <w:jc w:val="both"/>
+        <w:textAlignment w:val="baseline"/>
+        <w:rPr>
+          <w:rFonts w:ascii="Segoe UI" w:hAnsi="Segoe UI" w:cs="Segoe UI"/>
+          <w:sz w:val="18"/>
+          <w:szCs w:val="18"/>
+        </w:rPr>
+      </w:pPr>
+      <w:r>
+        <w:rPr>
+          <w:rStyle w:val="normaltextrun"/>
+          <w:rFonts w:ascii="Calibri" w:hAnsi="Calibri" w:cs="Calibri"/>
+          <w:sz w:val="22"/>
+          <w:szCs w:val="22"/>
+        </w:rPr>
+        <w:t>  Sergio Díaz Arias</w:t>
+      </w:r>
+    </w:p>
+    <w:p>
+      <w:r>
+        <w:br w:type="page"/>
+      </w:r>
+    </w:p>
+    <w:sdt>
+      <w:sdtPr>
+        <w:id w:val="124431247"/>
+        <w:docPartObj>
+          <w:docPartGallery w:val="Table of Contents"/>
+          <w:docPartUnique/>
+        </w:docPartObj>
+      </w:sdtPr>
+      <w:sdtEndPr>
+        <w:rPr>
+          <w:rFonts w:asciiTheme="minorHAnsi" w:eastAsiaTheme="minorHAnsi" w:hAnsiTheme="minorHAnsi" w:cstheme="minorBidi"/>
+          <w:b/>
+          <w:bCs/>
+          <w:color w:val="auto"/>
+          <w:kern w:val="2"/>
+          <w:sz w:val="22"/>
+          <w:szCs w:val="22"/>
+          <w:lang w:eastAsia="en-US"/>
+          <w14:ligatures w14:val="standardContextual"/>
+        </w:rPr>
+      </w:sdtEndPr>
+      <w:sdtContent>
+        <w:p>
+          <w:pPr>
+            <w:pStyle w:val="TtuloTDC"/>
+          </w:pPr>
+          <w:r>
+            <w:t>Contenido</w:t>
+          </w:r>
+        </w:p>
+        <w:p>
+          <w:pPr>
+            <w:pStyle w:val="TDC1"/>
+            <w:tabs>
+              <w:tab w:val="right" w:leader="dot" w:pos="8494"/>
+            </w:tabs>
+            <w:rPr>
+              <w:rFonts w:eastAsiaTheme="minorEastAsia"/>
+              <w:noProof/>
+              <w:kern w:val="0"/>
+              <w:lang w:eastAsia="es-ES"/>
+              <w14:ligatures w14:val="none"/>
+            </w:rPr>
+          </w:pPr>
+          <w:r>
+            <w:fldChar w:fldCharType="begin"/>
+          </w:r>
+          <w:r>
+            <w:instrText xml:space="preserve"> TOC \o "1-3" \h \z \u </w:instrText>
+          </w:r>
+          <w:r>
+            <w:fldChar w:fldCharType="separate"/>
+          </w:r>
+          <w:hyperlink w:anchor="_Toc99178726" w:history="1">
+            <w:r>
+              <w:rPr>
+                <w:rStyle w:val="Hipervnculo"/>
+                <w:noProof/>
+              </w:rPr>
+              <w:t>Github</w:t>
+            </w:r>
+            <w:r>
+              <w:rPr>
+                <w:noProof/>
+                <w:webHidden/>
+              </w:rPr>
+              <w:tab/>
+            </w:r>
+            <w:r>
+              <w:rPr>
+                <w:noProof/>
+                <w:webHidden/>
+              </w:rPr>
+              <w:fldChar w:fldCharType="begin"/>
+            </w:r>
+            <w:r>
+              <w:rPr>
+                <w:noProof/>
+                <w:webHidden/>
+              </w:rPr>
+              <w:instrText xml:space="preserve"> PAGEREF _Toc99178726 \h </w:instrText>
+            </w:r>
+            <w:r>
+              <w:rPr>
+                <w:noProof/>
+                <w:webHidden/>
+              </w:rPr>
+            </w:r>
+            <w:r>
+              <w:rPr>
+                <w:noProof/>
+                <w:webHidden/>
+              </w:rPr>
+              <w:fldChar w:fldCharType="separate"/>
+            </w:r>
+            <w:r>
+              <w:rPr>
+                <w:noProof/>
+                <w:webHidden/>
+              </w:rPr>
+              <w:t>3</w:t>
+            </w:r>
+            <w:r>
+              <w:rPr>
+                <w:noProof/>
+                <w:webHidden/>
+              </w:rPr>
+              <w:fldChar w:fldCharType="end"/>
+            </w:r>
+          </w:hyperlink>
+        </w:p>
+        <w:p>
+          <w:pPr>
+            <w:pStyle w:val="TDC1"/>
+            <w:tabs>
+              <w:tab w:val="right" w:leader="dot" w:pos="8494"/>
+            </w:tabs>
+            <w:rPr>
+              <w:rFonts w:eastAsiaTheme="minorEastAsia"/>
+              <w:noProof/>
+              <w:kern w:val="0"/>
+              <w:lang w:eastAsia="es-ES"/>
+              <w14:ligatures w14:val="none"/>
+            </w:rPr>
+          </w:pPr>
+          <w:hyperlink w:anchor="_Toc99178727" w:history="1">
+            <w:r>
+              <w:rPr>
+                <w:rStyle w:val="Hipervnculo"/>
+                <w:noProof/>
+              </w:rPr>
+              <w:t>Ejercicio 1</w:t>
+            </w:r>
+            <w:r>
+              <w:rPr>
+                <w:noProof/>
+                <w:webHidden/>
+              </w:rPr>
+              <w:tab/>
+            </w:r>
+            <w:r>
+              <w:rPr>
+                <w:noProof/>
+                <w:webHidden/>
+              </w:rPr>
+              <w:fldChar w:fldCharType="begin"/>
+            </w:r>
+            <w:r>
+              <w:rPr>
+                <w:noProof/>
+                <w:webHidden/>
+              </w:rPr>
+              <w:instrText xml:space="preserve"> PAGEREF _Toc99178727 \h </w:instrText>
+            </w:r>
+            <w:r>
+              <w:rPr>
+                <w:noProof/>
+                <w:webHidden/>
+              </w:rPr>
+            </w:r>
+            <w:r>
+              <w:rPr>
+                <w:noProof/>
+                <w:webHidden/>
+              </w:rPr>
+              <w:fldChar w:fldCharType="separate"/>
+            </w:r>
+            <w:r>
+              <w:rPr>
+                <w:noProof/>
+                <w:webHidden/>
+              </w:rPr>
+              <w:t>3</w:t>
+            </w:r>
+            <w:r>
+              <w:rPr>
+                <w:noProof/>
+                <w:webHidden/>
+              </w:rPr>
+              <w:fldChar w:fldCharType="end"/>
+            </w:r>
+          </w:hyperlink>
+        </w:p>
+        <w:p>
+          <w:pPr>
+            <w:pStyle w:val="TDC2"/>
+            <w:tabs>
+              <w:tab w:val="right" w:leader="dot" w:pos="8494"/>
+            </w:tabs>
+            <w:rPr>
+              <w:rFonts w:eastAsiaTheme="minorEastAsia"/>
+              <w:noProof/>
+              <w:kern w:val="0"/>
+              <w:lang w:eastAsia="es-ES"/>
+              <w14:ligatures w14:val="none"/>
+            </w:rPr>
+          </w:pPr>
+          <w:hyperlink w:anchor="_Toc99178728" w:history="1">
+            <w:r>
+              <w:rPr>
+                <w:rStyle w:val="Hipervnculo"/>
+                <w:noProof/>
+              </w:rPr>
+              <w:t>UML:</w:t>
+            </w:r>
+            <w:r>
+              <w:rPr>
+                <w:noProof/>
+                <w:webHidden/>
+              </w:rPr>
+              <w:tab/>
+            </w:r>
+            <w:r>
+              <w:rPr>
+                <w:noProof/>
+                <w:webHidden/>
+              </w:rPr>
+              <w:fldChar w:fldCharType="begin"/>
+            </w:r>
+            <w:r>
+              <w:rPr>
+                <w:noProof/>
+                <w:webHidden/>
+              </w:rPr>
+              <w:instrText xml:space="preserve"> PAGEREF _Toc99178728 \h </w:instrText>
+            </w:r>
+            <w:r>
+              <w:rPr>
+                <w:noProof/>
+                <w:webHidden/>
+              </w:rPr>
+            </w:r>
+            <w:r>
+              <w:rPr>
+                <w:noProof/>
+                <w:webHidden/>
+              </w:rPr>
+              <w:fldChar w:fldCharType="separate"/>
+            </w:r>
+            <w:r>
+              <w:rPr>
+                <w:noProof/>
+                <w:webHidden/>
+              </w:rPr>
+              <w:t>3</w:t>
+            </w:r>
+            <w:r>
+              <w:rPr>
+                <w:noProof/>
+                <w:webHidden/>
+              </w:rPr>
+              <w:fldChar w:fldCharType="end"/>
+            </w:r>
+          </w:hyperlink>
+        </w:p>
+        <w:p>
+          <w:pPr>
+            <w:pStyle w:val="TDC2"/>
+            <w:tabs>
+              <w:tab w:val="right" w:leader="dot" w:pos="8494"/>
+            </w:tabs>
+            <w:rPr>
+              <w:rFonts w:eastAsiaTheme="minorEastAsia"/>
+              <w:noProof/>
+              <w:kern w:val="0"/>
+              <w:lang w:eastAsia="es-ES"/>
+              <w14:ligatures w14:val="none"/>
+            </w:rPr>
+          </w:pPr>
+          <w:hyperlink w:anchor="_Toc99178729" w:history="1">
+            <w:r>
+              <w:rPr>
+                <w:rStyle w:val="Hipervnculo"/>
+                <w:noProof/>
+              </w:rPr>
+              <w:t>BPMN:</w:t>
+            </w:r>
+            <w:r>
+              <w:rPr>
+                <w:noProof/>
+                <w:webHidden/>
+              </w:rPr>
+              <w:tab/>
+            </w:r>
+            <w:r>
+              <w:rPr>
+                <w:noProof/>
+                <w:webHidden/>
+              </w:rPr>
+              <w:fldChar w:fldCharType="begin"/>
+            </w:r>
+            <w:r>
+              <w:rPr>
+                <w:noProof/>
+                <w:webHidden/>
+              </w:rPr>
+              <w:instrText xml:space="preserve"> PAGEREF _Toc99178729 \h </w:instrText>
+            </w:r>
+            <w:r>
+              <w:rPr>
+                <w:noProof/>
+                <w:webHidden/>
+              </w:rPr>
+            </w:r>
+            <w:r>
+              <w:rPr>
+                <w:noProof/>
+                <w:webHidden/>
+              </w:rPr>
+              <w:fldChar w:fldCharType="separate"/>
+            </w:r>
+            <w:r>
+              <w:rPr>
+                <w:noProof/>
+                <w:webHidden/>
+              </w:rPr>
+              <w:t>3</w:t>
+            </w:r>
+            <w:r>
+              <w:rPr>
+                <w:noProof/>
+                <w:webHidden/>
+              </w:rPr>
+              <w:fldChar w:fldCharType="end"/>
+            </w:r>
+          </w:hyperlink>
+        </w:p>
+        <w:p>
+          <w:pPr>
+            <w:pStyle w:val="TDC1"/>
+            <w:tabs>
+              <w:tab w:val="right" w:leader="dot" w:pos="8494"/>
+            </w:tabs>
+            <w:rPr>
+              <w:rFonts w:eastAsiaTheme="minorEastAsia"/>
+              <w:noProof/>
+              <w:kern w:val="0"/>
+              <w:lang w:eastAsia="es-ES"/>
+              <w14:ligatures w14:val="none"/>
+            </w:rPr>
+          </w:pPr>
+          <w:hyperlink w:anchor="_Toc99178730" w:history="1">
+            <w:r>
+              <w:rPr>
+                <w:rStyle w:val="Hipervnculo"/>
+                <w:noProof/>
+              </w:rPr>
+              <w:t>Ejercicio 2</w:t>
+            </w:r>
+            <w:r>
+              <w:rPr>
+                <w:noProof/>
+                <w:webHidden/>
+              </w:rPr>
+              <w:tab/>
+            </w:r>
+            <w:r>
+              <w:rPr>
+                <w:noProof/>
+                <w:webHidden/>
+              </w:rPr>
+              <w:fldChar w:fldCharType="begin"/>
+            </w:r>
+            <w:r>
+              <w:rPr>
+                <w:noProof/>
+                <w:webHidden/>
+              </w:rPr>
+              <w:instrText xml:space="preserve"> PAGEREF _Toc99178730 \h </w:instrText>
+            </w:r>
+            <w:r>
+              <w:rPr>
+                <w:noProof/>
+                <w:webHidden/>
+              </w:rPr>
+            </w:r>
+            <w:r>
+              <w:rPr>
+                <w:noProof/>
+                <w:webHidden/>
+              </w:rPr>
+              <w:fldChar w:fldCharType="separate"/>
+            </w:r>
+            <w:r>
+              <w:rPr>
+                <w:noProof/>
+                <w:webHidden/>
+              </w:rPr>
+              <w:t>4</w:t>
+            </w:r>
+            <w:r>
+              <w:rPr>
+                <w:noProof/>
+                <w:webHidden/>
+              </w:rPr>
+              <w:fldChar w:fldCharType="end"/>
+            </w:r>
+          </w:hyperlink>
+        </w:p>
+        <w:p>
+          <w:r>
+            <w:rPr>
+              <w:b/>
+              <w:bCs/>
+            </w:rPr>
+            <w:fldChar w:fldCharType="end"/>
+          </w:r>
+        </w:p>
+      </w:sdtContent>
+    </w:sdt>
+    <w:p>
+      <w:r>
+        <w:br w:type="page"/>
+      </w:r>
+    </w:p>
+    <w:p>
+      <w:pPr>
+        <w:pStyle w:val="Ttulo1"/>
+      </w:pPr>
+      <w:bookmarkStart w:id="0" w:name="_Toc99178726"/>
+      <w:proofErr w:type="spellStart"/>
+      <w:r>
+        <w:lastRenderedPageBreak/>
+        <w:t>Github</w:t>
+      </w:r>
+      <w:bookmarkEnd w:id="0"/>
+      <w:proofErr w:type="spellEnd"/>
+    </w:p>
+    <w:p>
+      <w:hyperlink r:id="rId7" w:history="1">
+        <w:r>
+          <w:rPr>
+            <w:rStyle w:val="Hipervnculo"/>
+          </w:rPr>
+          <w:t>https://github.com/Alfonsozm/SSII</w:t>
+        </w:r>
+      </w:hyperlink>
+    </w:p>
     <w:p/>
+    <w:p>
+      <w:pPr>
+        <w:pStyle w:val="Ttulo1"/>
+      </w:pPr>
+      <w:r>
+        <w:t>Base de datos</w:t>
+      </w:r>
+    </w:p>
+    <w:p>
+      <w:r>
+        <w:t xml:space="preserve">En la creación de la base de datos hemos usado en total 4 tablas, 3 para el </w:t>
+      </w:r>
+      <w:proofErr w:type="spellStart"/>
+      <w:r>
+        <w:t>json</w:t>
+      </w:r>
+      <w:proofErr w:type="spellEnd"/>
+      <w:r>
+        <w:t xml:space="preserve"> </w:t>
+      </w:r>
+      <w:proofErr w:type="spellStart"/>
+      <w:r>
+        <w:t>usuarios.json</w:t>
+      </w:r>
+      <w:proofErr w:type="spellEnd"/>
+      <w:r>
+        <w:t xml:space="preserve">, y otra para el </w:t>
+      </w:r>
+      <w:proofErr w:type="spellStart"/>
+      <w:r>
+        <w:t>json</w:t>
+      </w:r>
+      <w:proofErr w:type="spellEnd"/>
+      <w:r>
+        <w:t xml:space="preserve"> </w:t>
+      </w:r>
+      <w:proofErr w:type="spellStart"/>
+      <w:r>
+        <w:t>legal.json</w:t>
+      </w:r>
+      <w:proofErr w:type="spellEnd"/>
+      <w:r>
+        <w:t>.</w:t>
+      </w:r>
+    </w:p>
+    <w:p>
+      <w:r>
+        <w:t xml:space="preserve">En </w:t>
+      </w:r>
+      <w:proofErr w:type="spellStart"/>
+      <w:r>
+        <w:t>usuarios.json</w:t>
+      </w:r>
+      <w:proofErr w:type="spellEnd"/>
+      <w:r>
+        <w:t xml:space="preserve"> usamos tres tablas porque las fechas y las </w:t>
+      </w:r>
+      <w:proofErr w:type="spellStart"/>
+      <w:r>
+        <w:t>ips</w:t>
+      </w:r>
+      <w:proofErr w:type="spellEnd"/>
+      <w:r>
+        <w:t xml:space="preserve"> las almacenamos de manera individual, no como un </w:t>
+      </w:r>
+      <w:proofErr w:type="spellStart"/>
+      <w:r>
+        <w:t>string</w:t>
+      </w:r>
+      <w:proofErr w:type="spellEnd"/>
+      <w:r>
+        <w:t xml:space="preserve"> o como una cantidad. Los emails se almacenan como 3 columnas de la tabla principal, en vez de como una tabla externa</w:t>
+      </w:r>
+      <w:r>
+        <w:t>.</w:t>
+      </w:r>
+    </w:p>
+    <w:p>
+      <w:r>
+        <w:t>Además, antes de los CREATE TABLE contamos con sentencias DROP TABLE IF EXISTS, que permite regenerar completamente la base de datos en cada instanciación.</w:t>
+      </w:r>
+    </w:p>
+    <w:p>
+      <w:r>
+        <w:t xml:space="preserve">En la tabla de </w:t>
+      </w:r>
+      <w:proofErr w:type="spellStart"/>
+      <w:r>
+        <w:t>legal.json</w:t>
+      </w:r>
+      <w:proofErr w:type="spellEnd"/>
+      <w:r>
+        <w:t xml:space="preserve"> se insertan las filas con todas las columnas a la vez, en cambio en </w:t>
+      </w:r>
+      <w:proofErr w:type="spellStart"/>
+      <w:r>
+        <w:t>usuarios.json</w:t>
+      </w:r>
+      <w:proofErr w:type="spellEnd"/>
+      <w:r>
+        <w:t xml:space="preserve">, en un primer lugar insertamos la PK, y posteriormente hacemos un </w:t>
+      </w:r>
+      <w:proofErr w:type="spellStart"/>
+      <w:r>
+        <w:t>update</w:t>
+      </w:r>
+      <w:proofErr w:type="spellEnd"/>
+      <w:r>
+        <w:t xml:space="preserve"> con cada dato por separado. Esto permite que podamos diferenciar entre datos validos y los que no lo son, haciendo más fácil la creación de la </w:t>
+      </w:r>
+      <w:proofErr w:type="spellStart"/>
+      <w:r>
+        <w:t>query</w:t>
+      </w:r>
+      <w:proofErr w:type="spellEnd"/>
+      <w:r>
+        <w:t xml:space="preserve"> en un primer lugar.</w:t>
+      </w:r>
+    </w:p>
+    <w:p>
+      <w:r>
+        <w:t xml:space="preserve">Los valores </w:t>
+      </w:r>
+      <w:proofErr w:type="spellStart"/>
+      <w:r>
+        <w:t>missing</w:t>
+      </w:r>
+      <w:proofErr w:type="spellEnd"/>
+      <w:r>
+        <w:t xml:space="preserve">, directamente no se incluirán en la base de datos, dejando ese atributo como </w:t>
+      </w:r>
+      <w:proofErr w:type="spellStart"/>
+      <w:r>
+        <w:t>null</w:t>
+      </w:r>
+      <w:proofErr w:type="spellEnd"/>
+      <w:r>
+        <w:t>.</w:t>
+      </w:r>
+    </w:p>
+    <w:p>
+      <w:pPr>
+        <w:pStyle w:val="Ttulo1"/>
+      </w:pPr>
+      <w:bookmarkStart w:id="1" w:name="_Toc99178727"/>
+      <w:r>
+        <w:lastRenderedPageBreak/>
+        <w:t>Ejercicio 1</w:t>
+      </w:r>
+      <w:bookmarkEnd w:id="1"/>
+    </w:p>
+    <w:p>
+      <w:pPr>
+        <w:pStyle w:val="Ttulo2"/>
+      </w:pPr>
+      <w:bookmarkStart w:id="2" w:name="_Toc99178728"/>
+      <w:r>
+        <w:t>UML:</w:t>
+      </w:r>
+      <w:bookmarkEnd w:id="2"/>
+    </w:p>
+    <w:p>
+      <w:r>
+        <w:rPr>
+          <w:noProof/>
+        </w:rPr>
+        <w:drawing>
+          <wp:inline distT="0" distB="0" distL="0" distR="0" wp14:anchorId="078226D8" wp14:editId="46E32A1F">
+            <wp:extent cx="5400675" cy="5715000"/>
+            <wp:effectExtent l="0" t="0" r="9525" b="0"/>
+            <wp:docPr id="2" name="Imagen 2"/>
+            <wp:cNvGraphicFramePr>
+              <a:graphicFrameLocks xmlns:a="http://schemas.openxmlformats.org/drawingml/2006/main" noChangeAspect="1"/>
+            </wp:cNvGraphicFramePr>
+            <a:graphic xmlns:a="http://schemas.openxmlformats.org/drawingml/2006/main">
+              <a:graphicData uri="http://schemas.openxmlformats.org/drawingml/2006/picture">
+                <pic:pic xmlns:pic="http://schemas.openxmlformats.org/drawingml/2006/picture">
+                  <pic:nvPicPr>
+                    <pic:cNvPr id="0" name="Picture 3"/>
+                    <pic:cNvPicPr>
+                      <a:picLocks noChangeAspect="1" noChangeArrowheads="1"/>
+                    </pic:cNvPicPr>
+                  </pic:nvPicPr>
+                  <pic:blipFill>
+                    <a:blip r:embed="rId8" cstate="print">
+                      <a:extLst>
+                        <a:ext uri="{28A0092B-C50C-407E-A947-70E740481C1C}">
+                          <a14:useLocalDpi xmlns:a14="http://schemas.microsoft.com/office/drawing/2010/main" val="0"/>
+                        </a:ext>
+                      </a:extLst>
+                    </a:blip>
+                    <a:srcRect/>
+                    <a:stretch>
+                      <a:fillRect/>
+                    </a:stretch>
+                  </pic:blipFill>
+                  <pic:spPr bwMode="auto">
+                    <a:xfrm>
+                      <a:off x="0" y="0"/>
+                      <a:ext cx="5400675" cy="5715000"/>
+                    </a:xfrm>
+                    <a:prstGeom prst="rect">
+                      <a:avLst/>
+                    </a:prstGeom>
+                    <a:noFill/>
+                    <a:ln>
+                      <a:noFill/>
+                    </a:ln>
+                  </pic:spPr>
+                </pic:pic>
+              </a:graphicData>
+            </a:graphic>
+          </wp:inline>
+        </w:drawing>
+      </w:r>
+    </w:p>
+    <w:p>
+      <w:pPr>
+        <w:pStyle w:val="Ttulo2"/>
+      </w:pPr>
+      <w:bookmarkStart w:id="3" w:name="_Toc99178729"/>
+      <w:r>
+        <w:t>BPMN:</w:t>
+      </w:r>
+      <w:bookmarkEnd w:id="3"/>
+    </w:p>
+    <w:p>
+      <w:pPr>
+        <w:pStyle w:val="Ttulo1"/>
+      </w:pPr>
+      <w:bookmarkStart w:id="4" w:name="_Toc99178730"/>
+      <w:r>
+        <w:t>Ejercicio 2</w:t>
+      </w:r>
+      <w:bookmarkEnd w:id="4"/>
+    </w:p>
+    <w:p>
+      <w:r>
+        <w:t xml:space="preserve">Para generar el </w:t>
+      </w:r>
+      <w:proofErr w:type="spellStart"/>
+      <w:r>
+        <w:t>dataframe</w:t>
+      </w:r>
+      <w:proofErr w:type="spellEnd"/>
+      <w:r>
+        <w:t xml:space="preserve"> cargamos la tabla de usuarios completa, utilizando </w:t>
+      </w:r>
+      <w:proofErr w:type="spellStart"/>
+      <w:r>
+        <w:t>read_sql_query</w:t>
+      </w:r>
+      <w:proofErr w:type="spellEnd"/>
+      <w:r>
+        <w:t xml:space="preserve"> de pandas, y en el caso de las tablas de fechas e </w:t>
+      </w:r>
+      <w:proofErr w:type="spellStart"/>
+      <w:r>
+        <w:t>ips</w:t>
+      </w:r>
+      <w:proofErr w:type="spellEnd"/>
+      <w:r>
+        <w:t xml:space="preserve"> solo cargamos la cantidad de datos por usuarios usando una </w:t>
+      </w:r>
+      <w:proofErr w:type="spellStart"/>
+      <w:r>
+        <w:t>query</w:t>
+      </w:r>
+      <w:proofErr w:type="spellEnd"/>
+      <w:r>
+        <w:t xml:space="preserve"> de tipo SELECT COUNT utilizando además un GROUP BY. A través de ese </w:t>
+      </w:r>
+      <w:proofErr w:type="spellStart"/>
+      <w:r>
+        <w:t>dataframe</w:t>
+      </w:r>
+      <w:proofErr w:type="spellEnd"/>
+      <w:r>
+        <w:t xml:space="preserve"> obtenemos todos los datos necesarios utilizando muy pocas operaciones.</w:t>
+      </w:r>
+    </w:p>
+    <w:p>
+      <w:r>
+        <w:t xml:space="preserve">Los máximos, mínimos, medias y desviaciones típicas se calculan usando las funciones </w:t>
+      </w:r>
+      <w:proofErr w:type="spellStart"/>
+      <w:r>
+        <w:t>max</w:t>
+      </w:r>
+      <w:proofErr w:type="spellEnd"/>
+      <w:r>
+        <w:t xml:space="preserve">(), min(), sum() y </w:t>
+      </w:r>
+      <w:proofErr w:type="spellStart"/>
+      <w:r>
+        <w:t>len</w:t>
+      </w:r>
+      <w:proofErr w:type="spellEnd"/>
+      <w:r>
+        <w:t xml:space="preserve">(), y la función </w:t>
+      </w:r>
+      <w:proofErr w:type="spellStart"/>
+      <w:r>
+        <w:t>std</w:t>
+      </w:r>
+      <w:proofErr w:type="spellEnd"/>
+      <w:r>
+        <w:t xml:space="preserve">() de </w:t>
+      </w:r>
+      <w:proofErr w:type="spellStart"/>
+      <w:r>
+        <w:t>numpy</w:t>
+      </w:r>
+      <w:proofErr w:type="spellEnd"/>
+      <w:r>
+        <w:t>.</w:t>
+      </w:r>
+    </w:p>
+    <w:p>
+      <w:r>
+        <w:t xml:space="preserve">En cambio, para calcular los valores presentes, tomamos las dimensiones del </w:t>
+      </w:r>
+      <w:proofErr w:type="spellStart"/>
+      <w:r>
+        <w:t>dataframe</w:t>
+      </w:r>
+      <w:proofErr w:type="spellEnd"/>
+      <w:r>
+        <w:t xml:space="preserve"> y las multiplicamos, filas por columnas, y le restamos los valores </w:t>
+      </w:r>
+      <w:proofErr w:type="spellStart"/>
+      <w:r>
+        <w:t>missing</w:t>
+      </w:r>
+      <w:proofErr w:type="spellEnd"/>
+      <w:r>
+        <w:t xml:space="preserve">, que obtenemos comprobando las columnas que podían contenerlos en el </w:t>
+      </w:r>
+      <w:proofErr w:type="spellStart"/>
+      <w:r>
+        <w:t>json</w:t>
+      </w:r>
+      <w:proofErr w:type="spellEnd"/>
+      <w:r>
+        <w:t xml:space="preserve">. Los valores </w:t>
+      </w:r>
+      <w:proofErr w:type="spellStart"/>
+      <w:r>
+        <w:t>missing</w:t>
+      </w:r>
+      <w:proofErr w:type="spellEnd"/>
+      <w:r>
+        <w:t xml:space="preserve"> son </w:t>
+      </w:r>
+      <w:proofErr w:type="spellStart"/>
+      <w:r>
+        <w:t>None</w:t>
+      </w:r>
+      <w:proofErr w:type="spellEnd"/>
+      <w:r>
+        <w:t xml:space="preserve"> o </w:t>
+      </w:r>
+      <w:proofErr w:type="spellStart"/>
+      <w:r>
+        <w:lastRenderedPageBreak/>
+        <w:t>NaN</w:t>
+      </w:r>
+      <w:proofErr w:type="spellEnd"/>
+      <w:r>
+        <w:t xml:space="preserve"> en el </w:t>
+      </w:r>
+      <w:proofErr w:type="spellStart"/>
+      <w:r>
+        <w:t>dataframe</w:t>
+      </w:r>
+      <w:proofErr w:type="spellEnd"/>
+      <w:r>
+        <w:t xml:space="preserve"> (dependiendo de si son números o no). En el caso de la columna </w:t>
+      </w:r>
+      <w:proofErr w:type="spellStart"/>
+      <w:r>
+        <w:t>ip</w:t>
+      </w:r>
+      <w:proofErr w:type="spellEnd"/>
+      <w:r>
+        <w:t xml:space="preserve"> debido a que es la cantidad de </w:t>
+      </w:r>
+      <w:proofErr w:type="spellStart"/>
+      <w:r>
+        <w:t>ips</w:t>
+      </w:r>
+      <w:proofErr w:type="spellEnd"/>
+      <w:r>
+        <w:t xml:space="preserve">, se toma como </w:t>
+      </w:r>
+      <w:proofErr w:type="spellStart"/>
+      <w:r>
+        <w:t>missing</w:t>
+      </w:r>
+      <w:proofErr w:type="spellEnd"/>
+      <w:r>
+        <w:t xml:space="preserve"> si el valor es 0.</w:t>
+      </w:r>
+    </w:p>
+    <w:p>
+      <w:r>
+        <w:t>La salida al ejecutar:</w:t>
+      </w:r>
+    </w:p>
+    <w:p>
+      <w:r>
+        <w:drawing>
+          <wp:inline distT="0" distB="0" distL="0" distR="0" wp14:anchorId="5DAF7125" wp14:editId="2E948B3C">
+            <wp:extent cx="5077534" cy="4563112"/>
+            <wp:effectExtent l="0" t="0" r="8890" b="8890"/>
+            <wp:docPr id="3" name="Imagen 3" descr="Texto&#10;&#10;Descripción generada automáticamente"/>
+            <wp:cNvGraphicFramePr>
+              <a:graphicFrameLocks xmlns:a="http://schemas.openxmlformats.org/drawingml/2006/main" noChangeAspect="1"/>
+            </wp:cNvGraphicFramePr>
+            <a:graphic xmlns:a="http://schemas.openxmlformats.org/drawingml/2006/main">
+              <a:graphicData uri="http://schemas.openxmlformats.org/drawingml/2006/picture">
+                <pic:pic xmlns:pic="http://schemas.openxmlformats.org/drawingml/2006/picture">
+                  <pic:nvPicPr>
+                    <pic:cNvPr id="3" name="Imagen 3" descr="Texto&#10;&#10;Descripción generada automáticamente"/>
+                    <pic:cNvPicPr/>
+                  </pic:nvPicPr>
+                  <pic:blipFill>
+                    <a:blip r:embed="rId9"/>
+                    <a:stretch>
+                      <a:fillRect/>
+                    </a:stretch>
+                  </pic:blipFill>
+                  <pic:spPr>
+                    <a:xfrm>
+                      <a:off x="0" y="0"/>
+                      <a:ext cx="5077534" cy="4563112"/>
+                    </a:xfrm>
+                    <a:prstGeom prst="rect">
+                      <a:avLst/>
+                    </a:prstGeom>
+                  </pic:spPr>
+                </pic:pic>
+              </a:graphicData>
+            </a:graphic>
+          </wp:inline>
+        </w:drawing>
+      </w:r>
+    </w:p>
+    <w:p/>
+    <w:p>
+      <w:pPr>
+        <w:pStyle w:val="Ttulo1"/>
+      </w:pPr>
+      <w:r>
+        <w:t>Ejercicio 3</w:t>
+      </w:r>
+    </w:p>
+    <w:p>
+      <w:r>
+        <w:t>En un primer lugar generamos 2 funciones que permitan extraer los valores de la base de datos filtrando por el tipo de permisos del usuario (0 o 1) y en función de la cantidad de correos totales recibidos.</w:t>
+      </w:r>
+    </w:p>
+    <w:p>
+      <w:r>
+        <w:t xml:space="preserve">A la función de los permisos se le introduce el permiso por el que se quiera filtrar y devuelve el </w:t>
+      </w:r>
+      <w:proofErr w:type="spellStart"/>
+      <w:r>
+        <w:t>dataframe</w:t>
+      </w:r>
+      <w:proofErr w:type="spellEnd"/>
+      <w:r>
+        <w:t xml:space="preserve"> con los valores filtrados.</w:t>
+      </w:r>
+    </w:p>
+    <w:p>
+      <w:r>
+        <w:t xml:space="preserve">A la función de los correos, si se le pasa un valor positivo, se devuelve el </w:t>
+      </w:r>
+      <w:proofErr w:type="spellStart"/>
+      <w:r>
+        <w:t>dataframe</w:t>
+      </w:r>
+      <w:proofErr w:type="spellEnd"/>
+      <w:r>
+        <w:t xml:space="preserve"> filtrado con la información de los usuarios que tenga</w:t>
+      </w:r>
+      <w:r>
+        <w:t>n</w:t>
+      </w:r>
+      <w:r>
+        <w:t xml:space="preserve"> esa cantidad o más correos totales</w:t>
+      </w:r>
+      <w:r>
+        <w:t xml:space="preserve">; y si se le pasa un valor negativo, se devuelve </w:t>
+      </w:r>
+      <w:r>
+        <w:t xml:space="preserve">el </w:t>
+      </w:r>
+      <w:proofErr w:type="spellStart"/>
+      <w:r>
+        <w:t>dataframe</w:t>
+      </w:r>
+      <w:proofErr w:type="spellEnd"/>
+      <w:r>
+        <w:t xml:space="preserve"> filtrado con la información de los usuarios que tenga</w:t>
+      </w:r>
+      <w:r>
+        <w:t>n</w:t>
+      </w:r>
+      <w:r>
+        <w:t xml:space="preserve"> </w:t>
+      </w:r>
+      <w:r>
+        <w:t>menos de esa cantidad en valor absoluto de correos totales.</w:t>
+      </w:r>
+    </w:p>
+    <w:p>
+      <w:r>
+        <w:t>La media, la varianza y los valores máximos y mínimos se calculan de igual forma que en el ejercicio 2.</w:t>
+      </w:r>
+    </w:p>
+    <w:p>
+      <w:r>
+        <w:t xml:space="preserve">La mediana se calcula utilizando la función median de </w:t>
+      </w:r>
+      <w:proofErr w:type="spellStart"/>
+      <w:r>
+        <w:t>numpy</w:t>
+      </w:r>
+      <w:proofErr w:type="spellEnd"/>
+      <w:r>
+        <w:t>.</w:t>
+      </w:r>
+    </w:p>
+    <w:p>
+      <w:r>
+        <w:lastRenderedPageBreak/>
+        <w:t>Se entiende como número de observaciones como el total de correos de phishing que se han recibido.</w:t>
+      </w:r>
+    </w:p>
+    <w:p>
+      <w:r>
+        <w:t xml:space="preserve">Se entiende como valores </w:t>
+      </w:r>
+      <w:proofErr w:type="spellStart"/>
+      <w:r>
+        <w:t>missing</w:t>
+      </w:r>
+      <w:proofErr w:type="spellEnd"/>
+      <w:r>
+        <w:t xml:space="preserve"> como</w:t>
+      </w:r>
+      <w:r>
+        <w:t xml:space="preserve"> valores </w:t>
+      </w:r>
+      <w:proofErr w:type="spellStart"/>
+      <w:r>
+        <w:t>None</w:t>
+      </w:r>
+      <w:proofErr w:type="spellEnd"/>
+      <w:r>
+        <w:t xml:space="preserve"> o </w:t>
+      </w:r>
+      <w:proofErr w:type="spellStart"/>
+      <w:r>
+        <w:t>NaN</w:t>
+      </w:r>
+      <w:proofErr w:type="spellEnd"/>
+      <w:r>
+        <w:t>.</w:t>
+      </w:r>
+    </w:p>
+    <w:p>
+      <w:r>
+        <w:t>La salida al ejecutar:</w:t>
+      </w:r>
+    </w:p>
+    <w:p>
+      <w:r>
+        <w:drawing>
+          <wp:inline distT="0" distB="0" distL="0" distR="0" wp14:anchorId="22B6D3EF" wp14:editId="5AED3B09">
+            <wp:extent cx="4353533" cy="7744906"/>
+            <wp:effectExtent l="0" t="0" r="9525" b="0"/>
+            <wp:docPr id="4" name="Imagen 4" descr="Texto&#10;&#10;Descripción generada automáticamente"/>
+            <wp:cNvGraphicFramePr>
+              <a:graphicFrameLocks xmlns:a="http://schemas.openxmlformats.org/drawingml/2006/main" noChangeAspect="1"/>
+            </wp:cNvGraphicFramePr>
+            <a:graphic xmlns:a="http://schemas.openxmlformats.org/drawingml/2006/main">
+              <a:graphicData uri="http://schemas.openxmlformats.org/drawingml/2006/picture">
+                <pic:pic xmlns:pic="http://schemas.openxmlformats.org/drawingml/2006/picture">
+                  <pic:nvPicPr>
+                    <pic:cNvPr id="4" name="Imagen 4" descr="Texto&#10;&#10;Descripción generada automáticamente"/>
+                    <pic:cNvPicPr/>
+                  </pic:nvPicPr>
+                  <pic:blipFill>
+                    <a:blip r:embed="rId10"/>
+                    <a:stretch>
+                      <a:fillRect/>
+                    </a:stretch>
+                  </pic:blipFill>
+                  <pic:spPr>
+                    <a:xfrm>
+                      <a:off x="0" y="0"/>
+                      <a:ext cx="4353533" cy="7744906"/>
+                    </a:xfrm>
+                    <a:prstGeom prst="rect">
+                      <a:avLst/>
+                    </a:prstGeom>
+                  </pic:spPr>
+                </pic:pic>
+              </a:graphicData>
+            </a:graphic>
+          </wp:inline>
+        </w:drawing>
+      </w:r>
+    </w:p>
+    <w:p>
+      <w:pPr>
+        <w:pStyle w:val="Ttulo1"/>
+      </w:pPr>
+      <w:r>
+        <w:lastRenderedPageBreak/>
+        <w:t>Ejercicio 4</w:t>
+      </w:r>
+    </w:p>
+    <w:p>
+      <w:r>
+        <w:t>En primer lugar</w:t>
+      </w:r>
+      <w:r>
+        <w:t>,</w:t>
+      </w:r>
+      <w:r>
+        <w:t xml:space="preserve"> debemos obtener qué usuarios son críticos, para esto es necesario comprobar si sus contraseñas son débiles y si tienen mayor probabilidad de pulsar en correo de spam.</w:t>
+      </w:r>
+    </w:p>
+    <w:p>
+      <w:r>
+        <w:t xml:space="preserve">Para comprobar si </w:t>
+      </w:r>
+      <w:r>
+        <w:t>una contraseña es débil,</w:t>
+      </w:r>
+      <w:r>
+        <w:t xml:space="preserve"> hemos utilizado carckstation.net, de donde hemos descargado una </w:t>
+      </w:r>
+      <w:proofErr w:type="spellStart"/>
+      <w:r>
+        <w:t>wordlist</w:t>
+      </w:r>
+      <w:proofErr w:type="spellEnd"/>
+      <w:r>
+        <w:t xml:space="preserve"> de contraseñas débiles, las hemos </w:t>
+      </w:r>
+      <w:proofErr w:type="spellStart"/>
+      <w:r>
+        <w:t>hasheado</w:t>
+      </w:r>
+      <w:proofErr w:type="spellEnd"/>
+      <w:r>
+        <w:t xml:space="preserve"> y hemos comprobado cuales de los hashes de las contraseñas de los usuarios estaban en ese archivo (el archivo </w:t>
+      </w:r>
+      <w:r>
+        <w:t xml:space="preserve">weak_pass.txt contiene los hashes que coinciden con alguno de los de los usuarios, el otro archivo es demasiado grande para </w:t>
+      </w:r>
+      <w:proofErr w:type="spellStart"/>
+      <w:r>
+        <w:t>github</w:t>
+      </w:r>
+      <w:proofErr w:type="spellEnd"/>
+      <w:r>
+        <w:t xml:space="preserve"> o el aula virtual).</w:t>
+      </w:r>
+    </w:p>
+    <w:p>
+      <w:r>
+        <w:t xml:space="preserve">Para calcular la probabilidad de pulsar en correo de spam, se </w:t>
+      </w:r>
+      <w:r>
+        <w:t>divide el número de veces que un usuario ha pulsado en un correo de spam entre la cantidad de correos de spam que ha recibido.</w:t>
+      </w:r>
+    </w:p>
+    <w:p>
+      <w:r>
+        <w:t>Gráfico de barras representando a los usuarios y su probabilidad de clicar un email de phishing:</w:t>
+      </w:r>
+    </w:p>
+    <w:p>
+      <w:r>
+        <w:rPr>
+          <w:noProof/>
+        </w:rPr>
+        <w:drawing>
+          <wp:inline distT="0" distB="0" distL="0" distR="0" wp14:anchorId="73EB1FA2" wp14:editId="79A71FA3">
+            <wp:extent cx="5400040" cy="3122295"/>
+            <wp:effectExtent l="0" t="0" r="0" b="1905"/>
+            <wp:docPr id="10" name="Imagen 10" descr="Gráfico, Gráfico de barras&#10;&#10;Descripción generada automáticamente"/>
+            <wp:cNvGraphicFramePr>
+              <a:graphicFrameLocks xmlns:a="http://schemas.openxmlformats.org/drawingml/2006/main" noChangeAspect="1"/>
+            </wp:cNvGraphicFramePr>
+            <a:graphic xmlns:a="http://schemas.openxmlformats.org/drawingml/2006/main">
+              <a:graphicData uri="http://schemas.openxmlformats.org/drawingml/2006/picture">
+                <pic:pic xmlns:pic="http://schemas.openxmlformats.org/drawingml/2006/picture">
+                  <pic:nvPicPr>
+                    <pic:cNvPr id="10" name="Imagen 10" descr="Gráfico, Gráfico de barras&#10;&#10;Descripción generada automáticamente"/>
+                    <pic:cNvPicPr>
+                      <a:picLocks noChangeAspect="1" noChangeArrowheads="1"/>
+                    </pic:cNvPicPr>
+                  </pic:nvPicPr>
+                  <pic:blipFill>
+                    <a:blip r:embed="rId11">
+                      <a:extLst>
+                        <a:ext uri="{28A0092B-C50C-407E-A947-70E740481C1C}">
+                          <a14:useLocalDpi xmlns:a14="http://schemas.microsoft.com/office/drawing/2010/main" val="0"/>
+                        </a:ext>
+                      </a:extLst>
+                    </a:blip>
+                    <a:srcRect/>
+                    <a:stretch>
+                      <a:fillRect/>
+                    </a:stretch>
+                  </pic:blipFill>
+                  <pic:spPr bwMode="auto">
+                    <a:xfrm>
+                      <a:off x="0" y="0"/>
+                      <a:ext cx="5400040" cy="3122295"/>
+                    </a:xfrm>
+                    <a:prstGeom prst="rect">
+                      <a:avLst/>
+                    </a:prstGeom>
+                    <a:noFill/>
+                    <a:ln>
+                      <a:noFill/>
+                    </a:ln>
+                  </pic:spPr>
+                </pic:pic>
+              </a:graphicData>
+            </a:graphic>
+          </wp:inline>
+        </w:drawing>
+      </w:r>
+    </w:p>
+    <w:p/>
+    <w:p>
+      <w:r>
+        <w:t>Para obtener las webs con más políticas desactualizadas, extraemos el número total de políticas desactualizadas, y ordenamos en base a ese número.</w:t>
+      </w:r>
+    </w:p>
+    <w:p>
+      <w:r>
+        <w:t>El gráfico de barras según las políticas (verde-protección de datos, rojo-aviso legal, azul-cookies):</w:t>
+      </w:r>
+    </w:p>
+    <w:p>
+      <w:r>
+        <w:rPr>
+          <w:noProof/>
+        </w:rPr>
+        <w:lastRenderedPageBreak/>
+        <w:drawing>
+          <wp:inline distT="0" distB="0" distL="0" distR="0" wp14:anchorId="3FC098D7" wp14:editId="551D0237">
+            <wp:extent cx="5400040" cy="3556000"/>
+            <wp:effectExtent l="0" t="0" r="0" b="6350"/>
+            <wp:docPr id="11" name="Imagen 11" descr="Gráfico, Gráfico de barras&#10;&#10;Descripción generada automáticamente"/>
+            <wp:cNvGraphicFramePr>
+              <a:graphicFrameLocks xmlns:a="http://schemas.openxmlformats.org/drawingml/2006/main" noChangeAspect="1"/>
+            </wp:cNvGraphicFramePr>
+            <a:graphic xmlns:a="http://schemas.openxmlformats.org/drawingml/2006/main">
+              <a:graphicData uri="http://schemas.openxmlformats.org/drawingml/2006/picture">
+                <pic:pic xmlns:pic="http://schemas.openxmlformats.org/drawingml/2006/picture">
+                  <pic:nvPicPr>
+                    <pic:cNvPr id="11" name="Imagen 11" descr="Gráfico, Gráfico de barras&#10;&#10;Descripción generada automáticamente"/>
+                    <pic:cNvPicPr>
+                      <a:picLocks noChangeAspect="1" noChangeArrowheads="1"/>
+                    </pic:cNvPicPr>
+                  </pic:nvPicPr>
+                  <pic:blipFill>
+                    <a:blip r:embed="rId12">
+                      <a:extLst>
+                        <a:ext uri="{28A0092B-C50C-407E-A947-70E740481C1C}">
+                          <a14:useLocalDpi xmlns:a14="http://schemas.microsoft.com/office/drawing/2010/main" val="0"/>
+                        </a:ext>
+                      </a:extLst>
+                    </a:blip>
+                    <a:srcRect/>
+                    <a:stretch>
+                      <a:fillRect/>
+                    </a:stretch>
+                  </pic:blipFill>
+                  <pic:spPr bwMode="auto">
+                    <a:xfrm>
+                      <a:off x="0" y="0"/>
+                      <a:ext cx="5400040" cy="3556000"/>
+                    </a:xfrm>
+                    <a:prstGeom prst="rect">
+                      <a:avLst/>
+                    </a:prstGeom>
+                    <a:noFill/>
+                    <a:ln>
+                      <a:noFill/>
+                    </a:ln>
+                  </pic:spPr>
+                </pic:pic>
+              </a:graphicData>
+            </a:graphic>
+          </wp:inline>
+        </w:drawing>
+      </w:r>
+    </w:p>
+    <w:p>
+      <w:r>
+        <w:t xml:space="preserve">Para extraer la media de conexiones de usuarios con contraseña vulnerable, se filtra el </w:t>
+      </w:r>
+      <w:proofErr w:type="spellStart"/>
+      <w:r>
+        <w:t>dataframe</w:t>
+      </w:r>
+      <w:proofErr w:type="spellEnd"/>
+      <w:r>
+        <w:t xml:space="preserve"> y se calcula la media como anteriormente se ha explicado en el ejercicio 2.</w:t>
+      </w:r>
+    </w:p>
+    <w:p/>
+    <w:p>
+      <w:r>
+        <w:t xml:space="preserve">Para mostrar el año de creación de las webs que no cumplen las políticas se filtra el </w:t>
+      </w:r>
+      <w:proofErr w:type="spellStart"/>
+      <w:r>
+        <w:t>datafrase</w:t>
+      </w:r>
+      <w:proofErr w:type="spellEnd"/>
+      <w:r>
+        <w:t>, y se extraen los datos necesarios.</w:t>
+      </w:r>
+    </w:p>
+    <w:p>
+      <w:r>
+        <w:t xml:space="preserve">Para mostrar el número de contraseñas comprometidas y no comprometidas (se entiende por comprometida, una contraseña débil, es decir, que ya forme parte de un </w:t>
+      </w:r>
+      <w:proofErr w:type="spellStart"/>
+      <w:r>
+        <w:t>wordlist</w:t>
+      </w:r>
+      <w:proofErr w:type="spellEnd"/>
+      <w:r>
+        <w:t xml:space="preserve">) se filtra el </w:t>
+      </w:r>
+      <w:proofErr w:type="spellStart"/>
+      <w:r>
+        <w:t>datafrase</w:t>
+      </w:r>
+      <w:proofErr w:type="spellEnd"/>
+      <w:r>
+        <w:t xml:space="preserve"> según esos dos parámetros.</w:t>
+      </w:r>
+    </w:p>
+    <w:p>
+      <w:r>
+        <w:lastRenderedPageBreak/>
+        <w:t>La salida después de ejecutarse (los gráficos anteriormente mostrados también forman parte de la salida):</w:t>
+      </w:r>
+      <w:r>
+        <w:rPr>
+          <w:noProof/>
+        </w:rPr>
+        <w:t xml:space="preserve"> </w:t>
+      </w:r>
+      <w:r>
+        <w:drawing>
+          <wp:inline distT="0" distB="0" distL="0" distR="0" wp14:anchorId="0608E64E" wp14:editId="1E780260">
+            <wp:extent cx="5400040" cy="4860925"/>
+            <wp:effectExtent l="0" t="0" r="0" b="0"/>
+            <wp:docPr id="12" name="Imagen 12" descr="Texto&#10;&#10;Descripción generada automáticamente"/>
+            <wp:cNvGraphicFramePr>
+              <a:graphicFrameLocks xmlns:a="http://schemas.openxmlformats.org/drawingml/2006/main" noChangeAspect="1"/>
+            </wp:cNvGraphicFramePr>
+            <a:graphic xmlns:a="http://schemas.openxmlformats.org/drawingml/2006/main">
+              <a:graphicData uri="http://schemas.openxmlformats.org/drawingml/2006/picture">
+                <pic:pic xmlns:pic="http://schemas.openxmlformats.org/drawingml/2006/picture">
+                  <pic:nvPicPr>
+                    <pic:cNvPr id="12" name="Imagen 12" descr="Texto&#10;&#10;Descripción generada automáticamente"/>
+                    <pic:cNvPicPr/>
+                  </pic:nvPicPr>
+                  <pic:blipFill>
+                    <a:blip r:embed="rId13"/>
+                    <a:stretch>
+                      <a:fillRect/>
+                    </a:stretch>
+                  </pic:blipFill>
+                  <pic:spPr>
+                    <a:xfrm>
+                      <a:off x="0" y="0"/>
+                      <a:ext cx="5400040" cy="4860925"/>
+                    </a:xfrm>
+                    <a:prstGeom prst="rect">
+                      <a:avLst/>
+                    </a:prstGeom>
+                  </pic:spPr>
+                </pic:pic>
+              </a:graphicData>
+            </a:graphic>
+          </wp:inline>
+        </w:drawing>
+      </w:r>
+      <w:r>
+        <w:t xml:space="preserve"> </w:t>
+      </w:r>
+    </w:p>
+    <w:p>
+      <w:r>
+        <w:lastRenderedPageBreak/>
+        <w:drawing>
+          <wp:inline distT="0" distB="0" distL="0" distR="0" wp14:anchorId="3534BD01" wp14:editId="11605BDE">
+            <wp:extent cx="5400040" cy="4511040"/>
+            <wp:effectExtent l="0" t="0" r="0" b="3810"/>
+            <wp:docPr id="6" name="Imagen 6" descr="Interfaz de usuario gráfica&#10;&#10;Descripción generada automáticamente con confianza media"/>
+            <wp:cNvGraphicFramePr>
+              <a:graphicFrameLocks xmlns:a="http://schemas.openxmlformats.org/drawingml/2006/main" noChangeAspect="1"/>
+            </wp:cNvGraphicFramePr>
+            <a:graphic xmlns:a="http://schemas.openxmlformats.org/drawingml/2006/main">
+              <a:graphicData uri="http://schemas.openxmlformats.org/drawingml/2006/picture">
+                <pic:pic xmlns:pic="http://schemas.openxmlformats.org/drawingml/2006/picture">
+                  <pic:nvPicPr>
+                    <pic:cNvPr id="6" name="Imagen 6" descr="Interfaz de usuario gráfica&#10;&#10;Descripción generada automáticamente con confianza media"/>
+                    <pic:cNvPicPr/>
+                  </pic:nvPicPr>
+                  <pic:blipFill>
+                    <a:blip r:embed="rId14"/>
+                    <a:stretch>
+                      <a:fillRect/>
+                    </a:stretch>
+                  </pic:blipFill>
+                  <pic:spPr>
+                    <a:xfrm>
+                      <a:off x="0" y="0"/>
+                      <a:ext cx="5400040" cy="4511040"/>
+                    </a:xfrm>
+                    <a:prstGeom prst="rect">
+                      <a:avLst/>
+                    </a:prstGeom>
+                  </pic:spPr>
+                </pic:pic>
+              </a:graphicData>
+            </a:graphic>
+          </wp:inline>
+        </w:drawing>
+      </w:r>
+    </w:p>
+    <w:p/>
+    <w:p/>
+    <w:p>
+      <w:r>
+        <w:rPr>
+          <w:noProof/>
+        </w:rPr>
+        <w:drawing>
+          <wp:inline distT="0" distB="0" distL="0" distR="0" wp14:anchorId="76DFA46F" wp14:editId="5AD64433">
+            <wp:extent cx="5400040" cy="3556000"/>
+            <wp:effectExtent l="0" t="0" r="0" b="6350"/>
+            <wp:docPr id="9" name="Imagen 9" descr="Gráfico, Gráfico de barras&#10;&#10;Descripción generada automáticamente"/>
+            <wp:cNvGraphicFramePr>
+              <a:graphicFrameLocks xmlns:a="http://schemas.openxmlformats.org/drawingml/2006/main" noChangeAspect="1"/>
+            </wp:cNvGraphicFramePr>
+            <a:graphic xmlns:a="http://schemas.openxmlformats.org/drawingml/2006/main">
+              <a:graphicData uri="http://schemas.openxmlformats.org/drawingml/2006/picture">
+                <pic:pic xmlns:pic="http://schemas.openxmlformats.org/drawingml/2006/picture">
+                  <pic:nvPicPr>
+                    <pic:cNvPr id="9" name="Imagen 9" descr="Gráfico, Gráfico de barras&#10;&#10;Descripción generada automáticamente"/>
+                    <pic:cNvPicPr>
+                      <a:picLocks noChangeAspect="1" noChangeArrowheads="1"/>
+                    </pic:cNvPicPr>
+                  </pic:nvPicPr>
+                  <pic:blipFill>
+                    <a:blip r:embed="rId12">
+                      <a:extLst>
+                        <a:ext uri="{28A0092B-C50C-407E-A947-70E740481C1C}">
+                          <a14:useLocalDpi xmlns:a14="http://schemas.microsoft.com/office/drawing/2010/main" val="0"/>
+                        </a:ext>
+                      </a:extLst>
+                    </a:blip>
+                    <a:srcRect/>
+                    <a:stretch>
+                      <a:fillRect/>
+                    </a:stretch>
+                  </pic:blipFill>
+                  <pic:spPr bwMode="auto">
+                    <a:xfrm>
+                      <a:off x="0" y="0"/>
+                      <a:ext cx="5400040" cy="3556000"/>
+                    </a:xfrm>
+                    <a:prstGeom prst="rect">
+                      <a:avLst/>
+                    </a:prstGeom>
+                    <a:noFill/>
+                    <a:ln>
+                      <a:noFill/>
+                    </a:ln>
+                  </pic:spPr>
+                </pic:pic>
+              </a:graphicData>
+            </a:graphic>
+          </wp:inline>
+        </w:drawing>
+      </w:r>
+    </w:p>
     <w:sectPr>
       <w:pgSz w:w="11906" w:h="16838"/>
       <w:pgMar w:top="1417" w:right="1701" w:bottom="1417" w:left="1701" w:header="708" w:footer="708" w:gutter="0"/>
@@ -11,6 +1844,100 @@
     </w:sectPr>
   </w:body>
 </w:document>
+</file>
+
+<file path=word/numbering.xml><?xml version="1.0" encoding="utf-8"?>
+<w:numbering xmlns:wpc="http://schemas.microsoft.com/office/word/2010/wordprocessingCanvas" xmlns:cx="http://schemas.microsoft.com/office/drawing/2014/chartex" xmlns:cx1="http://schemas.microsoft.com/office/drawing/2015/9/8/chartex" xmlns:cx2="http://schemas.microsoft.com/office/drawing/2015/10/21/chartex" xmlns:cx3="http://schemas.microsoft.com/office/drawing/2016/5/9/chartex" xmlns:cx4="http://schemas.microsoft.com/office/drawing/2016/5/10/chartex" xmlns:cx5="http://schemas.microsoft.com/office/drawing/2016/5/11/chartex" xmlns:cx6="http://schemas.microsoft.com/office/drawing/2016/5/12/chartex" xmlns:cx7="http://schemas.microsoft.com/office/drawing/2016/5/13/chartex" xmlns:cx8="http://schemas.microsoft.com/office/drawing/2016/5/14/chartex" xmlns:mc="http://schemas.openxmlformats.org/markup-compatibility/2006" xmlns:aink="http://schemas.microsoft.com/office/drawing/2016/ink" xmlns:am3d="http://schemas.microsoft.com/office/drawing/2017/model3d" xmlns:o="urn:schemas-microsoft-com:office:office" xmlns:r="http://schemas.openxmlformats.org/officeDocument/2006/relationships" xmlns:m="http://schemas.openxmlformats.org/officeDocument/2006/math" xmlns:v="urn:schemas-microsoft-com:vml" xmlns:wp14="http://schemas.microsoft.com/office/word/2010/wordprocessingDrawing" xmlns:wp="http://schemas.openxmlformats.org/drawingml/2006/wordprocessingDrawing" xmlns:w10="urn:schemas-microsoft-com:office:word" xmlns:w="http://schemas.openxmlformats.org/wordprocessingml/2006/main" xmlns:w14="http://schemas.microsoft.com/office/word/2010/wordml" xmlns:w15="http://schemas.microsoft.com/office/word/2012/wordml" xmlns:w16cex="http://schemas.microsoft.com/office/word/2018/wordml/cex" xmlns:w16cid="http://schemas.microsoft.com/office/word/2016/wordml/cid" xmlns:w16="http://schemas.microsoft.com/office/word/2018/wordml" xmlns:w16sdtdh="http://schemas.microsoft.com/office/word/2020/wordml/sdtdatahash" xmlns:w16se="http://schemas.microsoft.com/office/word/2015/wordml/symex" xmlns:wpg="http://schemas.microsoft.com/office/word/2010/wordprocessingGroup" xmlns:wpi="http://schemas.microsoft.com/office/word/2010/wordprocessingInk" xmlns:wne="http://schemas.microsoft.com/office/word/2006/wordml" xmlns:wps="http://schemas.microsoft.com/office/word/2010/wordprocessingShape" mc:Ignorable="w14 w15 w16se w16cid w16 w16cex w16sdtdh wp14">
+  <w:abstractNum w:abstractNumId="0" w15:restartNumberingAfterBreak="0">
+    <w:nsid w:val="75823E0F"/>
+    <w:multiLevelType w:val="hybridMultilevel"/>
+    <w:tmpl w:val="11FC556E"/>
+    <w:lvl w:ilvl="0" w:tplc="0C0A000F">
+      <w:start w:val="1"/>
+      <w:numFmt w:val="decimal"/>
+      <w:lvlText w:val="%1."/>
+      <w:lvlJc w:val="left"/>
+      <w:pPr>
+        <w:ind w:left="720" w:hanging="360"/>
+      </w:pPr>
+    </w:lvl>
+    <w:lvl w:ilvl="1" w:tplc="0C0A0019" w:tentative="1">
+      <w:start w:val="1"/>
+      <w:numFmt w:val="lowerLetter"/>
+      <w:lvlText w:val="%2."/>
+      <w:lvlJc w:val="left"/>
+      <w:pPr>
+        <w:ind w:left="1440" w:hanging="360"/>
+      </w:pPr>
+    </w:lvl>
+    <w:lvl w:ilvl="2" w:tplc="0C0A001B" w:tentative="1">
+      <w:start w:val="1"/>
+      <w:numFmt w:val="lowerRoman"/>
+      <w:lvlText w:val="%3."/>
+      <w:lvlJc w:val="right"/>
+      <w:pPr>
+        <w:ind w:left="2160" w:hanging="180"/>
+      </w:pPr>
+    </w:lvl>
+    <w:lvl w:ilvl="3" w:tplc="0C0A000F" w:tentative="1">
+      <w:start w:val="1"/>
+      <w:numFmt w:val="decimal"/>
+      <w:lvlText w:val="%4."/>
+      <w:lvlJc w:val="left"/>
+      <w:pPr>
+        <w:ind w:left="2880" w:hanging="360"/>
+      </w:pPr>
+    </w:lvl>
+    <w:lvl w:ilvl="4" w:tplc="0C0A0019" w:tentative="1">
+      <w:start w:val="1"/>
+      <w:numFmt w:val="lowerLetter"/>
+      <w:lvlText w:val="%5."/>
+      <w:lvlJc w:val="left"/>
+      <w:pPr>
+        <w:ind w:left="3600" w:hanging="360"/>
+      </w:pPr>
+    </w:lvl>
+    <w:lvl w:ilvl="5" w:tplc="0C0A001B" w:tentative="1">
+      <w:start w:val="1"/>
+      <w:numFmt w:val="lowerRoman"/>
+      <w:lvlText w:val="%6."/>
+      <w:lvlJc w:val="right"/>
+      <w:pPr>
+        <w:ind w:left="4320" w:hanging="180"/>
+      </w:pPr>
+    </w:lvl>
+    <w:lvl w:ilvl="6" w:tplc="0C0A000F" w:tentative="1">
+      <w:start w:val="1"/>
+      <w:numFmt w:val="decimal"/>
+      <w:lvlText w:val="%7."/>
+      <w:lvlJc w:val="left"/>
+      <w:pPr>
+        <w:ind w:left="5040" w:hanging="360"/>
+      </w:pPr>
+    </w:lvl>
+    <w:lvl w:ilvl="7" w:tplc="0C0A0019" w:tentative="1">
+      <w:start w:val="1"/>
+      <w:numFmt w:val="lowerLetter"/>
+      <w:lvlText w:val="%8."/>
+      <w:lvlJc w:val="left"/>
+      <w:pPr>
+        <w:ind w:left="5760" w:hanging="360"/>
+      </w:pPr>
+    </w:lvl>
+    <w:lvl w:ilvl="8" w:tplc="0C0A001B" w:tentative="1">
+      <w:start w:val="1"/>
+      <w:numFmt w:val="lowerRoman"/>
+      <w:lvlText w:val="%9."/>
+      <w:lvlJc w:val="right"/>
+      <w:pPr>
+        <w:ind w:left="6480" w:hanging="180"/>
+      </w:pPr>
+    </w:lvl>
+  </w:abstractNum>
+  <w:num w:numId="1" w16cid:durableId="1441680258">
+    <w:abstractNumId w:val="0"/>
+  </w:num>
+</w:numbering>
 </file>
 
 <file path=word/styles.xml><?xml version="1.0" encoding="utf-8"?>
@@ -414,6 +2341,49 @@
     <w:name w:val="Normal"/>
     <w:qFormat/>
   </w:style>
+  <w:style w:type="paragraph" w:styleId="Ttulo1">
+    <w:name w:val="heading 1"/>
+    <w:basedOn w:val="Normal"/>
+    <w:next w:val="Normal"/>
+    <w:link w:val="Ttulo1Car"/>
+    <w:uiPriority w:val="9"/>
+    <w:qFormat/>
+    <w:rsid w:val="002D3F09"/>
+    <w:pPr>
+      <w:keepNext/>
+      <w:keepLines/>
+      <w:spacing w:before="240" w:after="0"/>
+      <w:outlineLvl w:val="0"/>
+    </w:pPr>
+    <w:rPr>
+      <w:rFonts w:asciiTheme="majorHAnsi" w:eastAsiaTheme="majorEastAsia" w:hAnsiTheme="majorHAnsi" w:cstheme="majorBidi"/>
+      <w:color w:val="2F5496" w:themeColor="accent1" w:themeShade="BF"/>
+      <w:sz w:val="32"/>
+      <w:szCs w:val="32"/>
+    </w:rPr>
+  </w:style>
+  <w:style w:type="paragraph" w:styleId="Ttulo2">
+    <w:name w:val="heading 2"/>
+    <w:basedOn w:val="Normal"/>
+    <w:next w:val="Normal"/>
+    <w:link w:val="Ttulo2Car"/>
+    <w:uiPriority w:val="9"/>
+    <w:unhideWhenUsed/>
+    <w:qFormat/>
+    <w:rsid w:val="005D1D0F"/>
+    <w:pPr>
+      <w:keepNext/>
+      <w:keepLines/>
+      <w:spacing w:before="40" w:after="0"/>
+      <w:outlineLvl w:val="1"/>
+    </w:pPr>
+    <w:rPr>
+      <w:rFonts w:asciiTheme="majorHAnsi" w:eastAsiaTheme="majorEastAsia" w:hAnsiTheme="majorHAnsi" w:cstheme="majorBidi"/>
+      <w:color w:val="2F5496" w:themeColor="accent1" w:themeShade="BF"/>
+      <w:sz w:val="26"/>
+      <w:szCs w:val="26"/>
+    </w:rPr>
+  </w:style>
   <w:style w:type="character" w:default="1" w:styleId="Fuentedeprrafopredeter">
     <w:name w:val="Default Paragraph Font"/>
     <w:uiPriority w:val="1"/>
@@ -440,6 +2410,157 @@
     <w:uiPriority w:val="99"/>
     <w:semiHidden/>
     <w:unhideWhenUsed/>
+  </w:style>
+  <w:style w:type="paragraph" w:customStyle="1" w:styleId="paragraph">
+    <w:name w:val="paragraph"/>
+    <w:basedOn w:val="Normal"/>
+    <w:rsid w:val="002D3F09"/>
+    <w:pPr>
+      <w:spacing w:before="100" w:beforeAutospacing="1" w:after="100" w:afterAutospacing="1" w:line="240" w:lineRule="auto"/>
+    </w:pPr>
+    <w:rPr>
+      <w:rFonts w:ascii="Times New Roman" w:eastAsia="Times New Roman" w:hAnsi="Times New Roman" w:cs="Times New Roman"/>
+      <w:kern w:val="0"/>
+      <w:sz w:val="24"/>
+      <w:szCs w:val="24"/>
+      <w:lang w:eastAsia="es-ES"/>
+      <w14:ligatures w14:val="none"/>
+    </w:rPr>
+  </w:style>
+  <w:style w:type="character" w:customStyle="1" w:styleId="eop">
+    <w:name w:val="eop"/>
+    <w:basedOn w:val="Fuentedeprrafopredeter"/>
+    <w:rsid w:val="002D3F09"/>
+  </w:style>
+  <w:style w:type="character" w:customStyle="1" w:styleId="normaltextrun">
+    <w:name w:val="normaltextrun"/>
+    <w:basedOn w:val="Fuentedeprrafopredeter"/>
+    <w:rsid w:val="002D3F09"/>
+  </w:style>
+  <w:style w:type="character" w:customStyle="1" w:styleId="Ttulo1Car">
+    <w:name w:val="Título 1 Car"/>
+    <w:basedOn w:val="Fuentedeprrafopredeter"/>
+    <w:link w:val="Ttulo1"/>
+    <w:uiPriority w:val="9"/>
+    <w:rsid w:val="002D3F09"/>
+    <w:rPr>
+      <w:rFonts w:asciiTheme="majorHAnsi" w:eastAsiaTheme="majorEastAsia" w:hAnsiTheme="majorHAnsi" w:cstheme="majorBidi"/>
+      <w:color w:val="2F5496" w:themeColor="accent1" w:themeShade="BF"/>
+      <w:sz w:val="32"/>
+      <w:szCs w:val="32"/>
+    </w:rPr>
+  </w:style>
+  <w:style w:type="paragraph" w:styleId="TtuloTDC">
+    <w:name w:val="TOC Heading"/>
+    <w:basedOn w:val="Ttulo1"/>
+    <w:next w:val="Normal"/>
+    <w:uiPriority w:val="39"/>
+    <w:unhideWhenUsed/>
+    <w:qFormat/>
+    <w:rsid w:val="002D3F09"/>
+    <w:pPr>
+      <w:outlineLvl w:val="9"/>
+    </w:pPr>
+    <w:rPr>
+      <w:kern w:val="0"/>
+      <w:lang w:eastAsia="es-ES"/>
+      <w14:ligatures w14:val="none"/>
+    </w:rPr>
+  </w:style>
+  <w:style w:type="paragraph" w:styleId="Ttulo">
+    <w:name w:val="Title"/>
+    <w:basedOn w:val="Normal"/>
+    <w:next w:val="Normal"/>
+    <w:link w:val="TtuloCar"/>
+    <w:uiPriority w:val="10"/>
+    <w:qFormat/>
+    <w:rsid w:val="002D3F09"/>
+    <w:pPr>
+      <w:spacing w:after="0" w:line="240" w:lineRule="auto"/>
+      <w:contextualSpacing/>
+    </w:pPr>
+    <w:rPr>
+      <w:rFonts w:asciiTheme="majorHAnsi" w:eastAsiaTheme="majorEastAsia" w:hAnsiTheme="majorHAnsi" w:cstheme="majorBidi"/>
+      <w:spacing w:val="-10"/>
+      <w:kern w:val="28"/>
+      <w:sz w:val="56"/>
+      <w:szCs w:val="56"/>
+    </w:rPr>
+  </w:style>
+  <w:style w:type="character" w:customStyle="1" w:styleId="TtuloCar">
+    <w:name w:val="Título Car"/>
+    <w:basedOn w:val="Fuentedeprrafopredeter"/>
+    <w:link w:val="Ttulo"/>
+    <w:uiPriority w:val="10"/>
+    <w:rsid w:val="002D3F09"/>
+    <w:rPr>
+      <w:rFonts w:asciiTheme="majorHAnsi" w:eastAsiaTheme="majorEastAsia" w:hAnsiTheme="majorHAnsi" w:cstheme="majorBidi"/>
+      <w:spacing w:val="-10"/>
+      <w:kern w:val="28"/>
+      <w:sz w:val="56"/>
+      <w:szCs w:val="56"/>
+    </w:rPr>
+  </w:style>
+  <w:style w:type="character" w:customStyle="1" w:styleId="Ttulo2Car">
+    <w:name w:val="Título 2 Car"/>
+    <w:basedOn w:val="Fuentedeprrafopredeter"/>
+    <w:link w:val="Ttulo2"/>
+    <w:uiPriority w:val="9"/>
+    <w:rsid w:val="005D1D0F"/>
+    <w:rPr>
+      <w:rFonts w:asciiTheme="majorHAnsi" w:eastAsiaTheme="majorEastAsia" w:hAnsiTheme="majorHAnsi" w:cstheme="majorBidi"/>
+      <w:color w:val="2F5496" w:themeColor="accent1" w:themeShade="BF"/>
+      <w:sz w:val="26"/>
+      <w:szCs w:val="26"/>
+    </w:rPr>
+  </w:style>
+  <w:style w:type="paragraph" w:styleId="TDC1">
+    <w:name w:val="toc 1"/>
+    <w:basedOn w:val="Normal"/>
+    <w:next w:val="Normal"/>
+    <w:autoRedefine/>
+    <w:uiPriority w:val="39"/>
+    <w:unhideWhenUsed/>
+    <w:rsid w:val="005D1D0F"/>
+    <w:pPr>
+      <w:spacing w:after="100"/>
+    </w:pPr>
+  </w:style>
+  <w:style w:type="paragraph" w:styleId="TDC2">
+    <w:name w:val="toc 2"/>
+    <w:basedOn w:val="Normal"/>
+    <w:next w:val="Normal"/>
+    <w:autoRedefine/>
+    <w:uiPriority w:val="39"/>
+    <w:unhideWhenUsed/>
+    <w:rsid w:val="005D1D0F"/>
+    <w:pPr>
+      <w:spacing w:after="100"/>
+      <w:ind w:left="220"/>
+    </w:pPr>
+  </w:style>
+  <w:style w:type="character" w:styleId="Hipervnculo">
+    <w:name w:val="Hyperlink"/>
+    <w:basedOn w:val="Fuentedeprrafopredeter"/>
+    <w:uiPriority w:val="99"/>
+    <w:unhideWhenUsed/>
+    <w:rsid w:val="005D1D0F"/>
+    <w:rPr>
+      <w:color w:val="0563C1" w:themeColor="hyperlink"/>
+      <w:u w:val="single"/>
+    </w:rPr>
+  </w:style>
+  <w:style w:type="character" w:styleId="Mencinsinresolver">
+    <w:name w:val="Unresolved Mention"/>
+    <w:basedOn w:val="Fuentedeprrafopredeter"/>
+    <w:uiPriority w:val="99"/>
+    <w:semiHidden/>
+    <w:unhideWhenUsed/>
+    <w:rsid w:val="00D33380"/>
+    <w:rPr>
+      <w:color w:val="605E5C"/>
+      <w:shd w:val="clear" w:color="auto" w:fill="E1DFDD"/>
+    </w:rPr>
   </w:style>
 </w:styles>
 </file>
@@ -737,4 +2858,16 @@
     </a:ext>
   </a:extLst>
 </a:theme>
+</file>
+
+<file path=customXml/item1.xml><?xml version="1.0" encoding="utf-8"?>
+<b:Sources xmlns:b="http://schemas.openxmlformats.org/officeDocument/2006/bibliography" xmlns="http://schemas.openxmlformats.org/officeDocument/2006/bibliography" SelectedStyle="\APASixthEditionOfficeOnline.xsl" StyleName="APA" Version="6"/>
+</file>
+
+<file path=customXml/itemProps1.xml><?xml version="1.0" encoding="utf-8"?>
+<ds:datastoreItem xmlns:ds="http://schemas.openxmlformats.org/officeDocument/2006/customXml" ds:itemID="{A78A178C-9221-4019-A484-CC3E70A60F16}">
+  <ds:schemaRefs>
+    <ds:schemaRef ds:uri="http://schemas.openxmlformats.org/officeDocument/2006/bibliography"/>
+  </ds:schemaRefs>
+</ds:datastoreItem>
 </file>
</xml_diff>